<commit_message>
Add some to the final project and Unit 11
</commit_message>
<xml_diff>
--- a/Final Project/Time Series Project.docx
+++ b/Final Project/Time Series Project.docx
@@ -78,7 +78,39 @@
           <w:sz w:val="22"/>
           <w:szCs w:val="22"/>
         </w:rPr>
-        <w:t>1. Pick a data set that has two or more variables recorded over time (similar to the Schumway LA air quality data from Unit 12.</w:t>
+        <w:t>1. Pick a data set that has two or more variables recorded over time (</w:t>
+      </w:r>
+      <w:proofErr w:type="gramStart"/>
+      <w:r>
+        <w:rPr>
+          <w:sz w:val="22"/>
+          <w:szCs w:val="22"/>
+        </w:rPr>
+        <w:t>similar to</w:t>
+      </w:r>
+      <w:proofErr w:type="gramEnd"/>
+      <w:r>
+        <w:rPr>
+          <w:sz w:val="22"/>
+          <w:szCs w:val="22"/>
+        </w:rPr>
+        <w:t xml:space="preserve"> the </w:t>
+      </w:r>
+      <w:proofErr w:type="spellStart"/>
+      <w:r>
+        <w:rPr>
+          <w:sz w:val="22"/>
+          <w:szCs w:val="22"/>
+        </w:rPr>
+        <w:t>Schumway</w:t>
+      </w:r>
+      <w:proofErr w:type="spellEnd"/>
+      <w:r>
+        <w:rPr>
+          <w:sz w:val="22"/>
+          <w:szCs w:val="22"/>
+        </w:rPr>
+        <w:t xml:space="preserve"> LA air quality data from Unit 12.</w:t>
       </w:r>
       <w:r>
         <w:rPr>
@@ -102,6 +134,7 @@
         </w:rPr>
         <w:t xml:space="preserve"> from package: </w:t>
       </w:r>
+      <w:proofErr w:type="spellStart"/>
       <w:r>
         <w:rPr>
           <w:i/>
@@ -110,6 +143,7 @@
         </w:rPr>
         <w:t>astsa</w:t>
       </w:r>
+      <w:proofErr w:type="spellEnd"/>
       <w:r>
         <w:rPr>
           <w:sz w:val="22"/>
@@ -228,7 +262,23 @@
           <w:sz w:val="22"/>
           <w:szCs w:val="22"/>
         </w:rPr>
-        <w:t>(provide all plots and tables needed to ID these models: acfs, spectral density, factor tables, etc.):</w:t>
+        <w:t xml:space="preserve">(provide all plots and tables needed to ID these models: </w:t>
+      </w:r>
+      <w:proofErr w:type="spellStart"/>
+      <w:r>
+        <w:rPr>
+          <w:sz w:val="22"/>
+          <w:szCs w:val="22"/>
+        </w:rPr>
+        <w:t>acfs</w:t>
+      </w:r>
+      <w:proofErr w:type="spellEnd"/>
+      <w:r>
+        <w:rPr>
+          <w:sz w:val="22"/>
+          <w:szCs w:val="22"/>
+        </w:rPr>
+        <w:t>, spectral density, factor tables, etc.):</w:t>
       </w:r>
     </w:p>
     <w:p>
@@ -501,7 +551,23 @@
           <w:sz w:val="22"/>
           <w:szCs w:val="22"/>
         </w:rPr>
-        <w:t>submit your ppt and Rmd File</w:t>
+        <w:t xml:space="preserve">submit your ppt and </w:t>
+      </w:r>
+      <w:proofErr w:type="spellStart"/>
+      <w:r>
+        <w:rPr>
+          <w:sz w:val="22"/>
+          <w:szCs w:val="22"/>
+        </w:rPr>
+        <w:t>Rmd</w:t>
+      </w:r>
+      <w:proofErr w:type="spellEnd"/>
+      <w:r>
+        <w:rPr>
+          <w:sz w:val="22"/>
+          <w:szCs w:val="22"/>
+        </w:rPr>
+        <w:t xml:space="preserve"> File</w:t>
       </w:r>
       <w:r>
         <w:rPr>
@@ -668,12 +734,21 @@
           <w:szCs w:val="22"/>
         </w:rPr>
       </w:pPr>
-      <w:r>
-        <w:rPr>
-          <w:sz w:val="22"/>
-          <w:szCs w:val="22"/>
-        </w:rPr>
-        <w:t xml:space="preserve">If however, you would like to work in a group of 3, let me know and I can make a special project with some data I have.  </w:t>
+      <w:proofErr w:type="gramStart"/>
+      <w:r>
+        <w:rPr>
+          <w:sz w:val="22"/>
+          <w:szCs w:val="22"/>
+        </w:rPr>
+        <w:t>If</w:t>
+      </w:r>
+      <w:proofErr w:type="gramEnd"/>
+      <w:r>
+        <w:rPr>
+          <w:sz w:val="22"/>
+          <w:szCs w:val="22"/>
+        </w:rPr>
+        <w:t xml:space="preserve"> however, you would like to work in a group of 3, let me know and I can make a special project with some data I have.  </w:t>
       </w:r>
     </w:p>
     <w:p>
@@ -892,7 +967,25 @@
           <w:sz w:val="21"/>
           <w:szCs w:val="21"/>
         </w:rPr>
-        <w:t xml:space="preserve">critical to being a </w:t>
+        <w:t xml:space="preserve">critical to </w:t>
+      </w:r>
+      <w:proofErr w:type="gramStart"/>
+      <w:r>
+        <w:rPr>
+          <w:rFonts w:ascii="Times New Roman" w:hAnsi="Times New Roman" w:cs="Times New Roman"/>
+          <w:sz w:val="21"/>
+          <w:szCs w:val="21"/>
+        </w:rPr>
+        <w:t>being</w:t>
+      </w:r>
+      <w:proofErr w:type="gramEnd"/>
+      <w:r>
+        <w:rPr>
+          <w:rFonts w:ascii="Times New Roman" w:hAnsi="Times New Roman" w:cs="Times New Roman"/>
+          <w:sz w:val="21"/>
+          <w:szCs w:val="21"/>
+        </w:rPr>
+        <w:t xml:space="preserve"> a </w:t>
       </w:r>
       <w:r>
         <w:rPr>
@@ -1029,7 +1122,25 @@
           <w:sz w:val="21"/>
           <w:szCs w:val="21"/>
         </w:rPr>
-        <w:t xml:space="preserve"> off of the slides</w:t>
+        <w:t xml:space="preserve"> </w:t>
+      </w:r>
+      <w:proofErr w:type="gramStart"/>
+      <w:r>
+        <w:rPr>
+          <w:rFonts w:ascii="Times New Roman" w:hAnsi="Times New Roman" w:cs="Times New Roman"/>
+          <w:sz w:val="21"/>
+          <w:szCs w:val="21"/>
+        </w:rPr>
+        <w:t>off of</w:t>
+      </w:r>
+      <w:proofErr w:type="gramEnd"/>
+      <w:r>
+        <w:rPr>
+          <w:rFonts w:ascii="Times New Roman" w:hAnsi="Times New Roman" w:cs="Times New Roman"/>
+          <w:sz w:val="21"/>
+          <w:szCs w:val="21"/>
+        </w:rPr>
+        <w:t xml:space="preserve"> the slides</w:t>
       </w:r>
       <w:r>
         <w:rPr>
@@ -1197,7 +1308,13 @@
         <w:t>: (</w:t>
       </w:r>
       <w:r>
-        <w:t>You can use the same slides but each team member must make the full presentation with all the slides.)</w:t>
+        <w:t xml:space="preserve">You can use the same </w:t>
+      </w:r>
+      <w:r>
+        <w:t>slides,</w:t>
+      </w:r>
+      <w:r>
+        <w:t xml:space="preserve"> but each team member must make the full presentation with all the slides.)</w:t>
       </w:r>
     </w:p>
     <w:p>
@@ -1346,7 +1463,15 @@
         <w:t xml:space="preserve">Submit your slides to 2DS and </w:t>
       </w:r>
       <w:r>
-        <w:t xml:space="preserve">make sure your video URL is on the Google Doc. </w:t>
+        <w:t xml:space="preserve">make sure </w:t>
+      </w:r>
+      <w:bookmarkStart w:id="0" w:name="_GoBack"/>
+      <w:r>
+        <w:t>your video URL is on the Google Doc</w:t>
+      </w:r>
+      <w:bookmarkEnd w:id="0"/>
+      <w:r>
+        <w:t xml:space="preserve">. </w:t>
       </w:r>
     </w:p>
     <w:p>
@@ -1459,8 +1584,6 @@
         <w:br/>
         <w:t>Add the web links in the PP</w:t>
       </w:r>
-      <w:bookmarkStart w:id="0" w:name="_GoBack"/>
-      <w:bookmarkEnd w:id="0"/>
     </w:p>
     <w:p>
       <w:pPr>
@@ -1481,7 +1604,15 @@
         <w:t>”) this</w:t>
       </w:r>
       <w:r>
-        <w:t xml:space="preserve"> file should contain all of your EDA, modeling and forecasting code and be very organized and </w:t>
+        <w:t xml:space="preserve"> file should contain </w:t>
+      </w:r>
+      <w:proofErr w:type="gramStart"/>
+      <w:r>
+        <w:t>all of</w:t>
+      </w:r>
+      <w:proofErr w:type="gramEnd"/>
+      <w:r>
+        <w:t xml:space="preserve"> your EDA, modeling and forecasting code and be very organized and </w:t>
       </w:r>
       <w:r>
         <w:t xml:space="preserve">well </w:t>
@@ -2028,6 +2159,7 @@
     <w:lsdException w:name="HTML Sample" w:semiHidden="1" w:unhideWhenUsed="1"/>
     <w:lsdException w:name="HTML Typewriter" w:semiHidden="1" w:unhideWhenUsed="1"/>
     <w:lsdException w:name="HTML Variable" w:semiHidden="1" w:unhideWhenUsed="1"/>
+    <w:lsdException w:name="Normal Table" w:semiHidden="1" w:unhideWhenUsed="1"/>
     <w:lsdException w:name="annotation subject" w:semiHidden="1" w:unhideWhenUsed="1"/>
     <w:lsdException w:name="No List" w:semiHidden="1" w:unhideWhenUsed="1"/>
     <w:lsdException w:name="Outline List 1" w:semiHidden="1" w:unhideWhenUsed="1"/>
@@ -2074,8 +2206,10 @@
     <w:lsdException w:name="Table Subtle 2" w:semiHidden="1" w:unhideWhenUsed="1"/>
     <w:lsdException w:name="Table Web 1" w:semiHidden="1" w:unhideWhenUsed="1"/>
     <w:lsdException w:name="Table Web 2" w:semiHidden="1" w:unhideWhenUsed="1"/>
+    <w:lsdException w:name="Table Web 3" w:semiHidden="1" w:unhideWhenUsed="1"/>
     <w:lsdException w:name="Balloon Text" w:semiHidden="1" w:unhideWhenUsed="1"/>
     <w:lsdException w:name="Table Grid" w:uiPriority="39"/>
+    <w:lsdException w:name="Table Theme" w:semiHidden="1" w:unhideWhenUsed="1"/>
     <w:lsdException w:name="Placeholder Text" w:semiHidden="1"/>
     <w:lsdException w:name="No Spacing" w:uiPriority="1" w:qFormat="1"/>
     <w:lsdException w:name="Light Shading" w:uiPriority="60"/>

</xml_diff>